<commit_message>
update proposal related works
</commit_message>
<xml_diff>
--- a/Proposal-Ancient Chinese Poetry Generator.docx
+++ b/Proposal-Ancient Chinese Poetry Generator.docx
@@ -23,7 +23,7 @@
     <w:p>
       <w:pPr>
         <w:rPr>
-          <w:rFonts w:ascii="Times New Roman" w:hAnsi="Times New Roman" w:cs="Times New Roman" w:hint="eastAsia"/>
+          <w:rFonts w:ascii="Times New Roman" w:hAnsi="Times New Roman" w:cs="Times New Roman"/>
         </w:rPr>
       </w:pPr>
       <w:r>
@@ -36,7 +36,7 @@
     <w:p>
       <w:pPr>
         <w:rPr>
-          <w:rFonts w:ascii="Times New Roman" w:hAnsi="Times New Roman" w:cs="Times New Roman" w:hint="eastAsia"/>
+          <w:rFonts w:ascii="Times New Roman" w:hAnsi="Times New Roman" w:cs="Times New Roman"/>
         </w:rPr>
       </w:pPr>
       <w:r>
@@ -59,7 +59,7 @@
     <w:p>
       <w:pPr>
         <w:rPr>
-          <w:rFonts w:ascii="Times New Roman" w:hAnsi="Times New Roman" w:cs="Times New Roman" w:hint="eastAsia"/>
+          <w:rFonts w:ascii="Times New Roman" w:hAnsi="Times New Roman" w:cs="Times New Roman"/>
         </w:rPr>
       </w:pPr>
     </w:p>
@@ -73,7 +73,7 @@
         </w:numPr>
         <w:ind w:left="357" w:firstLineChars="0" w:hanging="357"/>
         <w:rPr>
-          <w:rFonts w:ascii="Times New Roman" w:hAnsi="Times New Roman" w:cs="Times New Roman" w:hint="eastAsia"/>
+          <w:rFonts w:ascii="Times New Roman" w:hAnsi="Times New Roman" w:cs="Times New Roman"/>
           <w:sz w:val="28"/>
           <w:szCs w:val="28"/>
         </w:rPr>
@@ -95,6 +95,270 @@
           <w:szCs w:val="21"/>
         </w:rPr>
       </w:pPr>
+      <w:r>
+        <w:rPr>
+          <w:rFonts w:ascii="Times New Roman" w:hAnsi="Times New Roman" w:cs="Times New Roman" w:hint="eastAsia"/>
+          <w:sz w:val="21"/>
+          <w:szCs w:val="21"/>
+        </w:rPr>
+        <w:t xml:space="preserve">  </w:t>
+      </w:r>
+      <w:r>
+        <w:rPr>
+          <w:rFonts w:ascii="Times New Roman" w:hAnsi="Times New Roman" w:cs="Times New Roman" w:hint="eastAsia"/>
+          <w:sz w:val="21"/>
+          <w:szCs w:val="21"/>
+        </w:rPr>
+        <w:t xml:space="preserve">Automated poetry generation is a challenging task in NLP. </w:t>
+      </w:r>
+      <w:r>
+        <w:rPr>
+          <w:rFonts w:ascii="Times New Roman" w:hAnsi="Times New Roman" w:cs="Times New Roman" w:hint="eastAsia"/>
+          <w:sz w:val="21"/>
+          <w:szCs w:val="21"/>
+        </w:rPr>
+        <w:t xml:space="preserve">Some approaches </w:t>
+      </w:r>
+      <w:r>
+        <w:rPr>
+          <w:rFonts w:ascii="Times New Roman" w:hAnsi="Times New Roman" w:cs="Times New Roman"/>
+          <w:sz w:val="21"/>
+          <w:szCs w:val="21"/>
+        </w:rPr>
+        <w:t>construct</w:t>
+      </w:r>
+      <w:r>
+        <w:rPr>
+          <w:rFonts w:ascii="Times New Roman" w:hAnsi="Times New Roman" w:cs="Times New Roman" w:hint="eastAsia"/>
+          <w:sz w:val="21"/>
+          <w:szCs w:val="21"/>
+        </w:rPr>
+        <w:t xml:space="preserve"> poems based on templates </w:t>
+      </w:r>
+      <w:r>
+        <w:rPr>
+          <w:rFonts w:ascii="Times New Roman" w:hAnsi="Times New Roman" w:cs="Times New Roman" w:hint="eastAsia"/>
+          <w:sz w:val="21"/>
+          <w:szCs w:val="21"/>
+        </w:rPr>
+        <w:t>according to some constraints, like rhyme and grammar</w:t>
+      </w:r>
+      <w:r>
+        <w:rPr>
+          <w:rFonts w:ascii="Times New Roman" w:hAnsi="Times New Roman" w:cs="Times New Roman" w:hint="eastAsia"/>
+          <w:sz w:val="21"/>
+          <w:szCs w:val="21"/>
+        </w:rPr>
+        <w:t xml:space="preserve"> [1,2]</w:t>
+      </w:r>
+      <w:r>
+        <w:rPr>
+          <w:rFonts w:ascii="Times New Roman" w:hAnsi="Times New Roman" w:cs="Times New Roman" w:hint="eastAsia"/>
+          <w:sz w:val="21"/>
+          <w:szCs w:val="21"/>
+        </w:rPr>
+        <w:t xml:space="preserve">. </w:t>
+      </w:r>
+      <w:r>
+        <w:rPr>
+          <w:rFonts w:ascii="Times New Roman" w:hAnsi="Times New Roman" w:cs="Times New Roman"/>
+          <w:sz w:val="21"/>
+          <w:szCs w:val="21"/>
+        </w:rPr>
+        <w:t>A</w:t>
+      </w:r>
+      <w:r>
+        <w:rPr>
+          <w:rFonts w:ascii="Times New Roman" w:hAnsi="Times New Roman" w:cs="Times New Roman" w:hint="eastAsia"/>
+          <w:sz w:val="21"/>
+          <w:szCs w:val="21"/>
+        </w:rPr>
+        <w:t xml:space="preserve"> second kind approaches</w:t>
+      </w:r>
+      <w:r>
+        <w:rPr>
+          <w:rFonts w:ascii="Times New Roman" w:hAnsi="Times New Roman" w:cs="Times New Roman" w:hint="eastAsia"/>
+          <w:sz w:val="21"/>
+          <w:szCs w:val="21"/>
+        </w:rPr>
+        <w:t>, which focus on meaningfulness and grammaticality of poems</w:t>
+      </w:r>
+      <w:r>
+        <w:rPr>
+          <w:rFonts w:ascii="Times New Roman" w:hAnsi="Times New Roman" w:cs="Times New Roman" w:hint="eastAsia"/>
+          <w:sz w:val="21"/>
+          <w:szCs w:val="21"/>
+        </w:rPr>
+        <w:t xml:space="preserve"> are based on genetic algorithms</w:t>
+      </w:r>
+      <w:r>
+        <w:rPr>
+          <w:rFonts w:ascii="Times New Roman" w:hAnsi="Times New Roman" w:cs="Times New Roman" w:hint="eastAsia"/>
+          <w:sz w:val="21"/>
+          <w:szCs w:val="21"/>
+        </w:rPr>
+        <w:t xml:space="preserve"> </w:t>
+      </w:r>
+      <w:r>
+        <w:rPr>
+          <w:rFonts w:ascii="Times New Roman" w:hAnsi="Times New Roman" w:cs="Times New Roman" w:hint="eastAsia"/>
+          <w:sz w:val="21"/>
+          <w:szCs w:val="21"/>
+        </w:rPr>
+        <w:t>[</w:t>
+      </w:r>
+      <w:r>
+        <w:rPr>
+          <w:rFonts w:ascii="Times New Roman" w:hAnsi="Times New Roman" w:cs="Times New Roman" w:hint="eastAsia"/>
+          <w:sz w:val="21"/>
+          <w:szCs w:val="21"/>
+        </w:rPr>
+        <w:t>3</w:t>
+      </w:r>
+      <w:r>
+        <w:rPr>
+          <w:rFonts w:ascii="Times New Roman" w:hAnsi="Times New Roman" w:cs="Times New Roman" w:hint="eastAsia"/>
+          <w:sz w:val="21"/>
+          <w:szCs w:val="21"/>
+        </w:rPr>
+        <w:t>].</w:t>
+      </w:r>
+      <w:r>
+        <w:rPr>
+          <w:rFonts w:ascii="Times New Roman" w:hAnsi="Times New Roman" w:cs="Times New Roman" w:hint="eastAsia"/>
+          <w:sz w:val="21"/>
+          <w:szCs w:val="21"/>
+        </w:rPr>
+        <w:t xml:space="preserve"> And the third </w:t>
+      </w:r>
+      <w:r>
+        <w:rPr>
+          <w:rFonts w:ascii="Times New Roman" w:hAnsi="Times New Roman" w:cs="Times New Roman" w:hint="eastAsia"/>
+          <w:sz w:val="21"/>
+          <w:szCs w:val="21"/>
+        </w:rPr>
+        <w:t xml:space="preserve">line of approaches </w:t>
+      </w:r>
+      <w:r>
+        <w:rPr>
+          <w:rFonts w:ascii="Times New Roman" w:hAnsi="Times New Roman" w:cs="Times New Roman"/>
+          <w:sz w:val="21"/>
+          <w:szCs w:val="21"/>
+        </w:rPr>
+        <w:t>employ</w:t>
+      </w:r>
+      <w:r>
+        <w:rPr>
+          <w:rFonts w:ascii="Times New Roman" w:hAnsi="Times New Roman" w:cs="Times New Roman" w:hint="eastAsia"/>
+          <w:sz w:val="21"/>
+          <w:szCs w:val="21"/>
+        </w:rPr>
+        <w:t xml:space="preserve"> </w:t>
+      </w:r>
+      <w:r>
+        <w:rPr>
+          <w:rFonts w:ascii="Times New Roman" w:hAnsi="Times New Roman" w:cs="Times New Roman"/>
+          <w:sz w:val="21"/>
+          <w:szCs w:val="21"/>
+        </w:rPr>
+        <w:t>statistical machine translation</w:t>
+      </w:r>
+      <w:r>
+        <w:rPr>
+          <w:rFonts w:ascii="Times New Roman" w:hAnsi="Times New Roman" w:cs="Times New Roman" w:hint="eastAsia"/>
+          <w:sz w:val="21"/>
+          <w:szCs w:val="21"/>
+        </w:rPr>
+        <w:t xml:space="preserve"> (SMT) to construct poems [4,5]. And the fourth line of the related </w:t>
+      </w:r>
+      <w:r>
+        <w:rPr>
+          <w:rFonts w:ascii="Times New Roman" w:hAnsi="Times New Roman" w:cs="Times New Roman" w:hint="eastAsia"/>
+          <w:sz w:val="21"/>
+          <w:szCs w:val="21"/>
+        </w:rPr>
+        <w:t xml:space="preserve">works </w:t>
+      </w:r>
+      <w:r>
+        <w:rPr>
+          <w:rFonts w:ascii="Times New Roman" w:hAnsi="Times New Roman" w:cs="Times New Roman" w:hint="eastAsia"/>
+          <w:sz w:val="21"/>
+          <w:szCs w:val="21"/>
+        </w:rPr>
+        <w:t>focus</w:t>
+      </w:r>
+      <w:r>
+        <w:rPr>
+          <w:rFonts w:ascii="Times New Roman" w:hAnsi="Times New Roman" w:cs="Times New Roman" w:hint="eastAsia"/>
+          <w:sz w:val="21"/>
+          <w:szCs w:val="21"/>
+        </w:rPr>
+        <w:t>ing</w:t>
+      </w:r>
+      <w:r>
+        <w:rPr>
+          <w:rFonts w:ascii="Times New Roman" w:hAnsi="Times New Roman" w:cs="Times New Roman" w:hint="eastAsia"/>
+          <w:sz w:val="21"/>
+          <w:szCs w:val="21"/>
+        </w:rPr>
+        <w:t xml:space="preserve"> on deep learning methods</w:t>
+      </w:r>
+      <w:r>
+        <w:rPr>
+          <w:rFonts w:ascii="Times New Roman" w:hAnsi="Times New Roman" w:cs="Times New Roman" w:hint="eastAsia"/>
+          <w:sz w:val="21"/>
+          <w:szCs w:val="21"/>
+        </w:rPr>
+        <w:t xml:space="preserve"> </w:t>
+      </w:r>
+      <w:r>
+        <w:rPr>
+          <w:rFonts w:ascii="Times New Roman" w:hAnsi="Times New Roman" w:cs="Times New Roman"/>
+          <w:sz w:val="21"/>
+          <w:szCs w:val="21"/>
+        </w:rPr>
+        <w:t>achieve</w:t>
+      </w:r>
+      <w:r>
+        <w:rPr>
+          <w:rFonts w:ascii="Times New Roman" w:hAnsi="Times New Roman" w:cs="Times New Roman" w:hint="eastAsia"/>
+          <w:sz w:val="21"/>
+          <w:szCs w:val="21"/>
+        </w:rPr>
+        <w:t xml:space="preserve"> great success in poem generation</w:t>
+      </w:r>
+      <w:r>
+        <w:rPr>
+          <w:rFonts w:ascii="Times New Roman" w:hAnsi="Times New Roman" w:cs="Times New Roman" w:hint="eastAsia"/>
+          <w:sz w:val="21"/>
+          <w:szCs w:val="21"/>
+        </w:rPr>
+        <w:t xml:space="preserve"> </w:t>
+      </w:r>
+      <w:r>
+        <w:rPr>
+          <w:rFonts w:ascii="Times New Roman" w:hAnsi="Times New Roman" w:cs="Times New Roman" w:hint="eastAsia"/>
+          <w:sz w:val="21"/>
+          <w:szCs w:val="21"/>
+        </w:rPr>
+        <w:t>[6</w:t>
+      </w:r>
+      <w:r>
+        <w:rPr>
+          <w:rFonts w:ascii="Times New Roman" w:hAnsi="Times New Roman" w:cs="Times New Roman" w:hint="eastAsia"/>
+          <w:sz w:val="21"/>
+          <w:szCs w:val="21"/>
+        </w:rPr>
+        <w:t>,7</w:t>
+      </w:r>
+      <w:r>
+        <w:rPr>
+          <w:rFonts w:ascii="Times New Roman" w:hAnsi="Times New Roman" w:cs="Times New Roman" w:hint="eastAsia"/>
+          <w:sz w:val="21"/>
+          <w:szCs w:val="21"/>
+        </w:rPr>
+        <w:t>].</w:t>
+      </w:r>
     </w:p>
     <w:p>
       <w:pPr>
@@ -106,7 +370,7 @@
         </w:numPr>
         <w:ind w:left="357" w:firstLineChars="0" w:hanging="357"/>
         <w:rPr>
-          <w:rFonts w:ascii="Times New Roman" w:hAnsi="Times New Roman" w:cs="Times New Roman" w:hint="eastAsia"/>
+          <w:rFonts w:ascii="Times New Roman" w:hAnsi="Times New Roman" w:cs="Times New Roman"/>
           <w:sz w:val="28"/>
           <w:szCs w:val="28"/>
         </w:rPr>
@@ -123,7 +387,7 @@
     <w:p>
       <w:pPr>
         <w:rPr>
-          <w:rFonts w:ascii="Times New Roman" w:hAnsi="Times New Roman" w:cs="Times New Roman" w:hint="eastAsia"/>
+          <w:rFonts w:ascii="Times New Roman" w:hAnsi="Times New Roman" w:cs="Times New Roman"/>
           <w:sz w:val="21"/>
           <w:szCs w:val="21"/>
         </w:rPr>
@@ -139,7 +403,7 @@
         </w:numPr>
         <w:ind w:left="357" w:firstLineChars="0" w:hanging="357"/>
         <w:rPr>
-          <w:rFonts w:ascii="Times New Roman" w:hAnsi="Times New Roman" w:cs="Times New Roman" w:hint="eastAsia"/>
+          <w:rFonts w:ascii="Times New Roman" w:hAnsi="Times New Roman" w:cs="Times New Roman"/>
         </w:rPr>
       </w:pPr>
       <w:r>
@@ -152,7 +416,7 @@
     <w:p>
       <w:pPr>
         <w:rPr>
-          <w:rFonts w:ascii="Times New Roman" w:hAnsi="Times New Roman" w:cs="Times New Roman" w:hint="eastAsia"/>
+          <w:rFonts w:ascii="Times New Roman" w:hAnsi="Times New Roman" w:cs="Times New Roman"/>
           <w:sz w:val="21"/>
           <w:szCs w:val="21"/>
         </w:rPr>
@@ -168,7 +432,7 @@
         </w:numPr>
         <w:ind w:left="357" w:firstLineChars="0" w:hanging="357"/>
         <w:rPr>
-          <w:rFonts w:ascii="Times New Roman" w:hAnsi="Times New Roman" w:cs="Times New Roman" w:hint="eastAsia"/>
+          <w:rFonts w:ascii="Times New Roman" w:hAnsi="Times New Roman" w:cs="Times New Roman"/>
         </w:rPr>
       </w:pPr>
       <w:r>
@@ -181,7 +445,7 @@
     <w:p>
       <w:pPr>
         <w:rPr>
-          <w:rFonts w:ascii="Times New Roman" w:hAnsi="Times New Roman" w:cs="Times New Roman" w:hint="eastAsia"/>
+          <w:rFonts w:ascii="Times New Roman" w:hAnsi="Times New Roman" w:cs="Times New Roman"/>
           <w:sz w:val="21"/>
           <w:szCs w:val="21"/>
         </w:rPr>
@@ -197,7 +461,7 @@
         </w:numPr>
         <w:ind w:left="357" w:firstLineChars="0" w:hanging="357"/>
         <w:rPr>
-          <w:rFonts w:ascii="Times New Roman" w:hAnsi="Times New Roman" w:cs="Times New Roman" w:hint="eastAsia"/>
+          <w:rFonts w:ascii="Times New Roman" w:hAnsi="Times New Roman" w:cs="Times New Roman"/>
         </w:rPr>
       </w:pPr>
       <w:r>
@@ -210,7 +474,7 @@
     <w:p>
       <w:pPr>
         <w:rPr>
-          <w:rFonts w:ascii="Times New Roman" w:hAnsi="Times New Roman" w:cs="Times New Roman" w:hint="eastAsia"/>
+          <w:rFonts w:ascii="Times New Roman" w:hAnsi="Times New Roman" w:cs="Times New Roman"/>
           <w:sz w:val="21"/>
           <w:szCs w:val="21"/>
         </w:rPr>
@@ -226,7 +490,7 @@
         </w:numPr>
         <w:ind w:left="357" w:firstLineChars="0" w:hanging="357"/>
         <w:rPr>
-          <w:rFonts w:ascii="Times New Roman" w:hAnsi="Times New Roman" w:cs="Times New Roman" w:hint="eastAsia"/>
+          <w:rFonts w:ascii="Times New Roman" w:hAnsi="Times New Roman" w:cs="Times New Roman"/>
           <w:sz w:val="28"/>
           <w:szCs w:val="28"/>
         </w:rPr>
@@ -248,6 +512,616 @@
           <w:szCs w:val="21"/>
         </w:rPr>
       </w:pPr>
+      <w:r>
+        <w:rPr>
+          <w:rFonts w:ascii="Times New Roman" w:hAnsi="Times New Roman" w:cs="Times New Roman" w:hint="eastAsia"/>
+          <w:sz w:val="21"/>
+          <w:szCs w:val="21"/>
+        </w:rPr>
+        <w:t xml:space="preserve">[1] </w:t>
+      </w:r>
+      <w:r>
+        <w:rPr>
+          <w:rFonts w:ascii="Times New Roman" w:hAnsi="Times New Roman" w:cs="Times New Roman"/>
+          <w:sz w:val="21"/>
+          <w:szCs w:val="21"/>
+        </w:rPr>
+        <w:t>Hugo Goncalo Oli</w:t>
+      </w:r>
+      <w:r>
+        <w:rPr>
+          <w:rFonts w:ascii="Times New Roman" w:hAnsi="Times New Roman" w:cs="Times New Roman"/>
+          <w:sz w:val="21"/>
+          <w:szCs w:val="21"/>
+        </w:rPr>
+        <w:t xml:space="preserve">veira. 2012. </w:t>
+      </w:r>
+      <w:proofErr w:type="spellStart"/>
+      <w:r>
+        <w:rPr>
+          <w:rFonts w:ascii="Times New Roman" w:hAnsi="Times New Roman" w:cs="Times New Roman"/>
+          <w:sz w:val="21"/>
+          <w:szCs w:val="21"/>
+        </w:rPr>
+        <w:t>PoeTryMe</w:t>
+      </w:r>
+      <w:proofErr w:type="spellEnd"/>
+      <w:r>
+        <w:rPr>
+          <w:rFonts w:ascii="Times New Roman" w:hAnsi="Times New Roman" w:cs="Times New Roman"/>
+          <w:sz w:val="21"/>
+          <w:szCs w:val="21"/>
+        </w:rPr>
+        <w:t xml:space="preserve">: </w:t>
+      </w:r>
+      <w:proofErr w:type="gramStart"/>
+      <w:r>
+        <w:rPr>
+          <w:rFonts w:ascii="Times New Roman" w:hAnsi="Times New Roman" w:cs="Times New Roman"/>
+          <w:sz w:val="21"/>
+          <w:szCs w:val="21"/>
+        </w:rPr>
+        <w:t>a</w:t>
+      </w:r>
+      <w:proofErr w:type="gramEnd"/>
+      <w:r>
+        <w:rPr>
+          <w:rFonts w:ascii="Times New Roman" w:hAnsi="Times New Roman" w:cs="Times New Roman"/>
+          <w:sz w:val="21"/>
+          <w:szCs w:val="21"/>
+        </w:rPr>
+        <w:t xml:space="preserve"> Versa</w:t>
+      </w:r>
+      <w:r>
+        <w:rPr>
+          <w:rFonts w:ascii="Times New Roman" w:hAnsi="Times New Roman" w:cs="Times New Roman"/>
+          <w:sz w:val="21"/>
+          <w:szCs w:val="21"/>
+        </w:rPr>
+        <w:t>tile Platform for Poetry Generation. Computational Creativity, Concept</w:t>
+      </w:r>
+      <w:r>
+        <w:rPr>
+          <w:rFonts w:ascii="Times New Roman" w:hAnsi="Times New Roman" w:cs="Times New Roman"/>
+          <w:sz w:val="21"/>
+          <w:szCs w:val="21"/>
+        </w:rPr>
+        <w:t xml:space="preserve"> Invention, and General Intelli</w:t>
+      </w:r>
+      <w:r>
+        <w:rPr>
+          <w:rFonts w:ascii="Times New Roman" w:hAnsi="Times New Roman" w:cs="Times New Roman"/>
+          <w:sz w:val="21"/>
+          <w:szCs w:val="21"/>
+        </w:rPr>
+        <w:t>gence, 1:21.</w:t>
+      </w:r>
+    </w:p>
+    <w:p>
+      <w:pPr>
+        <w:rPr>
+          <w:rFonts w:ascii="Times New Roman" w:hAnsi="Times New Roman" w:cs="Times New Roman" w:hint="eastAsia"/>
+          <w:sz w:val="21"/>
+          <w:szCs w:val="21"/>
+        </w:rPr>
+      </w:pPr>
+      <w:r>
+        <w:rPr>
+          <w:rFonts w:ascii="Times New Roman" w:hAnsi="Times New Roman" w:cs="Times New Roman" w:hint="eastAsia"/>
+          <w:sz w:val="21"/>
+          <w:szCs w:val="21"/>
+        </w:rPr>
+        <w:t xml:space="preserve">[2] </w:t>
+      </w:r>
+      <w:proofErr w:type="spellStart"/>
+      <w:r>
+        <w:rPr>
+          <w:rFonts w:ascii="Times New Roman" w:hAnsi="Times New Roman" w:cs="Times New Roman"/>
+          <w:sz w:val="21"/>
+          <w:szCs w:val="21"/>
+        </w:rPr>
+        <w:t>Manex</w:t>
+      </w:r>
+      <w:proofErr w:type="spellEnd"/>
+      <w:r>
+        <w:rPr>
+          <w:rFonts w:ascii="Times New Roman" w:hAnsi="Times New Roman" w:cs="Times New Roman"/>
+          <w:sz w:val="21"/>
+          <w:szCs w:val="21"/>
+        </w:rPr>
+        <w:t xml:space="preserve"> </w:t>
+      </w:r>
+      <w:proofErr w:type="spellStart"/>
+      <w:r>
+        <w:rPr>
+          <w:rFonts w:ascii="Times New Roman" w:hAnsi="Times New Roman" w:cs="Times New Roman"/>
+          <w:sz w:val="21"/>
+          <w:szCs w:val="21"/>
+        </w:rPr>
+        <w:t>Agirrezabal</w:t>
+      </w:r>
+      <w:proofErr w:type="spellEnd"/>
+      <w:r>
+        <w:rPr>
+          <w:rFonts w:ascii="Times New Roman" w:hAnsi="Times New Roman" w:cs="Times New Roman"/>
+          <w:sz w:val="21"/>
+          <w:szCs w:val="21"/>
+        </w:rPr>
+        <w:t xml:space="preserve">, </w:t>
+      </w:r>
+      <w:proofErr w:type="spellStart"/>
+      <w:r>
+        <w:rPr>
+          <w:rFonts w:ascii="Times New Roman" w:hAnsi="Times New Roman" w:cs="Times New Roman"/>
+          <w:sz w:val="21"/>
+          <w:szCs w:val="21"/>
+        </w:rPr>
+        <w:t>Bertol</w:t>
+      </w:r>
+      <w:proofErr w:type="spellEnd"/>
+      <w:r>
+        <w:rPr>
+          <w:rFonts w:ascii="Times New Roman" w:hAnsi="Times New Roman" w:cs="Times New Roman"/>
+          <w:sz w:val="21"/>
+          <w:szCs w:val="21"/>
+        </w:rPr>
+        <w:t xml:space="preserve"> </w:t>
+      </w:r>
+      <w:proofErr w:type="spellStart"/>
+      <w:r>
+        <w:rPr>
+          <w:rFonts w:ascii="Times New Roman" w:hAnsi="Times New Roman" w:cs="Times New Roman"/>
+          <w:sz w:val="21"/>
+          <w:szCs w:val="21"/>
+        </w:rPr>
+        <w:t>Arrieta</w:t>
+      </w:r>
+      <w:proofErr w:type="spellEnd"/>
+      <w:r>
+        <w:rPr>
+          <w:rFonts w:ascii="Times New Roman" w:hAnsi="Times New Roman" w:cs="Times New Roman"/>
+          <w:sz w:val="21"/>
+          <w:szCs w:val="21"/>
+        </w:rPr>
+        <w:t xml:space="preserve">, </w:t>
+      </w:r>
+      <w:proofErr w:type="spellStart"/>
+      <w:r>
+        <w:rPr>
+          <w:rFonts w:ascii="Times New Roman" w:hAnsi="Times New Roman" w:cs="Times New Roman"/>
+          <w:sz w:val="21"/>
+          <w:szCs w:val="21"/>
+        </w:rPr>
+        <w:t>Aitzol</w:t>
+      </w:r>
+      <w:proofErr w:type="spellEnd"/>
+      <w:r>
+        <w:rPr>
+          <w:rFonts w:ascii="Times New Roman" w:hAnsi="Times New Roman" w:cs="Times New Roman"/>
+          <w:sz w:val="21"/>
+          <w:szCs w:val="21"/>
+        </w:rPr>
+        <w:t xml:space="preserve"> </w:t>
+      </w:r>
+      <w:proofErr w:type="spellStart"/>
+      <w:r>
+        <w:rPr>
+          <w:rFonts w:ascii="Times New Roman" w:hAnsi="Times New Roman" w:cs="Times New Roman"/>
+          <w:sz w:val="21"/>
+          <w:szCs w:val="21"/>
+        </w:rPr>
+        <w:t>Astigarraga</w:t>
+      </w:r>
+      <w:proofErr w:type="spellEnd"/>
+      <w:r>
+        <w:rPr>
+          <w:rFonts w:ascii="Times New Roman" w:hAnsi="Times New Roman" w:cs="Times New Roman"/>
+          <w:sz w:val="21"/>
+          <w:szCs w:val="21"/>
+        </w:rPr>
+        <w:t xml:space="preserve">, and Mans </w:t>
+      </w:r>
+      <w:proofErr w:type="spellStart"/>
+      <w:r>
+        <w:rPr>
+          <w:rFonts w:ascii="Times New Roman" w:hAnsi="Times New Roman" w:cs="Times New Roman"/>
+          <w:sz w:val="21"/>
+          <w:szCs w:val="21"/>
+        </w:rPr>
+        <w:t>Hulden</w:t>
+      </w:r>
+      <w:proofErr w:type="spellEnd"/>
+      <w:r>
+        <w:rPr>
+          <w:rFonts w:ascii="Times New Roman" w:hAnsi="Times New Roman" w:cs="Times New Roman"/>
+          <w:sz w:val="21"/>
+          <w:szCs w:val="21"/>
+        </w:rPr>
+        <w:t>. 2013. POS-Tag Based Po</w:t>
+      </w:r>
+      <w:r>
+        <w:rPr>
+          <w:rFonts w:ascii="Times New Roman" w:hAnsi="Times New Roman" w:cs="Times New Roman"/>
+          <w:sz w:val="21"/>
+          <w:szCs w:val="21"/>
+        </w:rPr>
+        <w:t>etry Generation with WordNet. In Proceedings of the 14th European Workshop on Natural Language Generation</w:t>
+      </w:r>
+      <w:r>
+        <w:rPr>
+          <w:rFonts w:ascii="Times New Roman" w:hAnsi="Times New Roman" w:cs="Times New Roman"/>
+          <w:sz w:val="21"/>
+          <w:szCs w:val="21"/>
+        </w:rPr>
+        <w:t xml:space="preserve">, </w:t>
+      </w:r>
+      <w:r>
+        <w:rPr>
+          <w:rFonts w:ascii="Times New Roman" w:hAnsi="Times New Roman" w:cs="Times New Roman" w:hint="eastAsia"/>
+          <w:sz w:val="21"/>
+          <w:szCs w:val="21"/>
+        </w:rPr>
+        <w:t>pp</w:t>
+      </w:r>
+      <w:r>
+        <w:rPr>
+          <w:rFonts w:ascii="Times New Roman" w:hAnsi="Times New Roman" w:cs="Times New Roman"/>
+          <w:sz w:val="21"/>
+          <w:szCs w:val="21"/>
+        </w:rPr>
+        <w:t xml:space="preserve"> 162–166</w:t>
+      </w:r>
+      <w:r>
+        <w:rPr>
+          <w:rFonts w:ascii="Times New Roman" w:hAnsi="Times New Roman" w:cs="Times New Roman" w:hint="eastAsia"/>
+          <w:sz w:val="21"/>
+          <w:szCs w:val="21"/>
+        </w:rPr>
+        <w:t>.</w:t>
+      </w:r>
+    </w:p>
+    <w:p>
+      <w:pPr>
+        <w:rPr>
+          <w:rFonts w:ascii="Times New Roman" w:hAnsi="Times New Roman" w:cs="Times New Roman" w:hint="eastAsia"/>
+          <w:sz w:val="21"/>
+          <w:szCs w:val="21"/>
+        </w:rPr>
+      </w:pPr>
+      <w:r>
+        <w:rPr>
+          <w:rFonts w:ascii="Times New Roman" w:hAnsi="Times New Roman" w:cs="Times New Roman" w:hint="eastAsia"/>
+          <w:sz w:val="21"/>
+          <w:szCs w:val="21"/>
+        </w:rPr>
+        <w:t xml:space="preserve">[3] </w:t>
+      </w:r>
+      <w:proofErr w:type="spellStart"/>
+      <w:r>
+        <w:rPr>
+          <w:rFonts w:ascii="Times New Roman" w:hAnsi="Times New Roman" w:cs="Times New Roman"/>
+          <w:sz w:val="21"/>
+          <w:szCs w:val="21"/>
+        </w:rPr>
+        <w:t>Ruli</w:t>
+      </w:r>
+      <w:proofErr w:type="spellEnd"/>
+      <w:r>
+        <w:rPr>
+          <w:rFonts w:ascii="Times New Roman" w:hAnsi="Times New Roman" w:cs="Times New Roman"/>
+          <w:sz w:val="21"/>
+          <w:szCs w:val="21"/>
+        </w:rPr>
+        <w:t xml:space="preserve"> </w:t>
+      </w:r>
+      <w:proofErr w:type="spellStart"/>
+      <w:r>
+        <w:rPr>
+          <w:rFonts w:ascii="Times New Roman" w:hAnsi="Times New Roman" w:cs="Times New Roman"/>
+          <w:sz w:val="21"/>
+          <w:szCs w:val="21"/>
+        </w:rPr>
+        <w:t>Manurung</w:t>
+      </w:r>
+      <w:proofErr w:type="spellEnd"/>
+      <w:r>
+        <w:rPr>
+          <w:rFonts w:ascii="Times New Roman" w:hAnsi="Times New Roman" w:cs="Times New Roman"/>
+          <w:sz w:val="21"/>
+          <w:szCs w:val="21"/>
+        </w:rPr>
+        <w:t>, Graeme Ritchie, and Henry Thompson. 2012. Using Genetic Algorithms to Create Meaningful Poetic Text. Journal of Experimental Theoretical Artificial Intelligence, 24(1):43–64.</w:t>
+      </w:r>
+    </w:p>
+    <w:p>
+      <w:pPr>
+        <w:rPr>
+          <w:rFonts w:ascii="Times New Roman" w:hAnsi="Times New Roman" w:cs="Times New Roman" w:hint="eastAsia"/>
+          <w:sz w:val="21"/>
+          <w:szCs w:val="21"/>
+        </w:rPr>
+      </w:pPr>
+      <w:r>
+        <w:rPr>
+          <w:rFonts w:ascii="Times New Roman" w:hAnsi="Times New Roman" w:cs="Times New Roman" w:hint="eastAsia"/>
+          <w:sz w:val="21"/>
+          <w:szCs w:val="21"/>
+        </w:rPr>
+        <w:t xml:space="preserve">[4] </w:t>
+      </w:r>
+      <w:r>
+        <w:rPr>
+          <w:rFonts w:ascii="Times New Roman" w:hAnsi="Times New Roman" w:cs="Times New Roman"/>
+          <w:sz w:val="21"/>
+          <w:szCs w:val="21"/>
+        </w:rPr>
+        <w:t xml:space="preserve">Long Jiang and Ming Zhou. 2008. Generating Chinese Couplets using a </w:t>
+      </w:r>
+      <w:r>
+        <w:rPr>
+          <w:rFonts w:ascii="Times New Roman" w:hAnsi="Times New Roman" w:cs="Times New Roman"/>
+          <w:sz w:val="21"/>
+          <w:szCs w:val="21"/>
+        </w:rPr>
+        <w:t>Statistical MT Approach. In Pro</w:t>
+      </w:r>
+      <w:r>
+        <w:rPr>
+          <w:rFonts w:ascii="Times New Roman" w:hAnsi="Times New Roman" w:cs="Times New Roman"/>
+          <w:sz w:val="21"/>
+          <w:szCs w:val="21"/>
+        </w:rPr>
+        <w:t>ceedings of the 22nd International Conference on Computational Lin</w:t>
+      </w:r>
+      <w:r>
+        <w:rPr>
+          <w:rFonts w:ascii="Times New Roman" w:hAnsi="Times New Roman" w:cs="Times New Roman"/>
+          <w:sz w:val="21"/>
+          <w:szCs w:val="21"/>
+        </w:rPr>
+        <w:t xml:space="preserve">guistics, </w:t>
+      </w:r>
+      <w:r>
+        <w:rPr>
+          <w:rFonts w:ascii="Times New Roman" w:hAnsi="Times New Roman" w:cs="Times New Roman" w:hint="eastAsia"/>
+          <w:sz w:val="21"/>
+          <w:szCs w:val="21"/>
+        </w:rPr>
+        <w:t>pp</w:t>
+      </w:r>
+      <w:r>
+        <w:rPr>
+          <w:rFonts w:ascii="Times New Roman" w:hAnsi="Times New Roman" w:cs="Times New Roman"/>
+          <w:sz w:val="21"/>
+          <w:szCs w:val="21"/>
+        </w:rPr>
+        <w:t xml:space="preserve"> 377–384</w:t>
+      </w:r>
+      <w:r>
+        <w:rPr>
+          <w:rFonts w:ascii="Times New Roman" w:hAnsi="Times New Roman" w:cs="Times New Roman"/>
+          <w:sz w:val="21"/>
+          <w:szCs w:val="21"/>
+        </w:rPr>
+        <w:t>.</w:t>
+      </w:r>
+    </w:p>
+    <w:p>
+      <w:pPr>
+        <w:rPr>
+          <w:rFonts w:ascii="Times New Roman" w:hAnsi="Times New Roman" w:cs="Times New Roman" w:hint="eastAsia"/>
+          <w:sz w:val="21"/>
+          <w:szCs w:val="21"/>
+        </w:rPr>
+      </w:pPr>
+      <w:r>
+        <w:rPr>
+          <w:rFonts w:ascii="Times New Roman" w:hAnsi="Times New Roman" w:cs="Times New Roman" w:hint="eastAsia"/>
+          <w:sz w:val="21"/>
+          <w:szCs w:val="21"/>
+        </w:rPr>
+        <w:t xml:space="preserve">[5] </w:t>
+      </w:r>
+      <w:r>
+        <w:rPr>
+          <w:rFonts w:ascii="Times New Roman" w:hAnsi="Times New Roman" w:cs="Times New Roman"/>
+          <w:sz w:val="21"/>
+          <w:szCs w:val="21"/>
+        </w:rPr>
+        <w:t>Jing He, Ming Zho</w:t>
+      </w:r>
+      <w:r>
+        <w:rPr>
+          <w:rFonts w:ascii="Times New Roman" w:hAnsi="Times New Roman" w:cs="Times New Roman"/>
+          <w:sz w:val="21"/>
+          <w:szCs w:val="21"/>
+        </w:rPr>
+        <w:t>u, and Long Jiang. 2012. Gener</w:t>
+      </w:r>
+      <w:r>
+        <w:rPr>
+          <w:rFonts w:ascii="Times New Roman" w:hAnsi="Times New Roman" w:cs="Times New Roman"/>
+          <w:sz w:val="21"/>
+          <w:szCs w:val="21"/>
+        </w:rPr>
+        <w:t>ating Chinese Class</w:t>
+      </w:r>
+      <w:r>
+        <w:rPr>
+          <w:rFonts w:ascii="Times New Roman" w:hAnsi="Times New Roman" w:cs="Times New Roman"/>
+          <w:sz w:val="21"/>
+          <w:szCs w:val="21"/>
+        </w:rPr>
+        <w:t>ical Poems with Statistical Ma</w:t>
+      </w:r>
+      <w:r>
+        <w:rPr>
+          <w:rFonts w:ascii="Times New Roman" w:hAnsi="Times New Roman" w:cs="Times New Roman"/>
+          <w:sz w:val="21"/>
+          <w:szCs w:val="21"/>
+        </w:rPr>
+        <w:t xml:space="preserve">chine Translation Models. In Proceedings of the 26th AAAI Conference on Artificial Intelligence, </w:t>
+      </w:r>
+      <w:r>
+        <w:rPr>
+          <w:rFonts w:ascii="Times New Roman" w:hAnsi="Times New Roman" w:cs="Times New Roman" w:hint="eastAsia"/>
+          <w:sz w:val="21"/>
+          <w:szCs w:val="21"/>
+        </w:rPr>
+        <w:t>pp</w:t>
+      </w:r>
+      <w:r>
+        <w:rPr>
+          <w:rFonts w:ascii="Times New Roman" w:hAnsi="Times New Roman" w:cs="Times New Roman"/>
+          <w:sz w:val="21"/>
+          <w:szCs w:val="21"/>
+        </w:rPr>
+        <w:t xml:space="preserve"> 1650–1656.</w:t>
+      </w:r>
+    </w:p>
+    <w:p>
+      <w:pPr>
+        <w:rPr>
+          <w:rFonts w:ascii="Times New Roman" w:hAnsi="Times New Roman" w:cs="Times New Roman" w:hint="eastAsia"/>
+          <w:sz w:val="21"/>
+          <w:szCs w:val="21"/>
+        </w:rPr>
+      </w:pPr>
+      <w:r>
+        <w:rPr>
+          <w:rFonts w:ascii="Times New Roman" w:hAnsi="Times New Roman" w:cs="Times New Roman" w:hint="eastAsia"/>
+          <w:sz w:val="21"/>
+          <w:szCs w:val="21"/>
+        </w:rPr>
+        <w:t xml:space="preserve">[6] </w:t>
+      </w:r>
+      <w:r>
+        <w:rPr>
+          <w:rFonts w:ascii="Times New Roman" w:hAnsi="Times New Roman" w:cs="Times New Roman"/>
+          <w:sz w:val="21"/>
+          <w:szCs w:val="21"/>
+        </w:rPr>
+        <w:t xml:space="preserve">Wang, Z., He, W., </w:t>
+      </w:r>
+      <w:r>
+        <w:rPr>
+          <w:rFonts w:ascii="Times New Roman" w:hAnsi="Times New Roman" w:cs="Times New Roman" w:hint="eastAsia"/>
+          <w:sz w:val="21"/>
+          <w:szCs w:val="21"/>
+        </w:rPr>
+        <w:t>et</w:t>
+      </w:r>
+      <w:r>
+        <w:rPr>
+          <w:rFonts w:ascii="Times New Roman" w:hAnsi="Times New Roman" w:cs="Times New Roman" w:hint="eastAsia"/>
+          <w:sz w:val="21"/>
+          <w:szCs w:val="21"/>
+        </w:rPr>
+        <w:t xml:space="preserve"> </w:t>
+      </w:r>
+      <w:r>
+        <w:rPr>
+          <w:rFonts w:ascii="Times New Roman" w:hAnsi="Times New Roman" w:cs="Times New Roman" w:hint="eastAsia"/>
+          <w:sz w:val="21"/>
+          <w:szCs w:val="21"/>
+        </w:rPr>
+        <w:t>al</w:t>
+      </w:r>
+      <w:r>
+        <w:rPr>
+          <w:rFonts w:ascii="Times New Roman" w:hAnsi="Times New Roman" w:cs="Times New Roman" w:hint="eastAsia"/>
+          <w:sz w:val="21"/>
+          <w:szCs w:val="21"/>
+        </w:rPr>
+        <w:t>.</w:t>
+      </w:r>
+      <w:r>
+        <w:rPr>
+          <w:rFonts w:ascii="Times New Roman" w:hAnsi="Times New Roman" w:cs="Times New Roman"/>
+          <w:sz w:val="21"/>
+          <w:szCs w:val="21"/>
+        </w:rPr>
+        <w:t xml:space="preserve">, 2016. Chinese poetry generation with planning based neural network. </w:t>
+      </w:r>
+      <w:proofErr w:type="spellStart"/>
+      <w:r>
+        <w:rPr>
+          <w:rFonts w:ascii="Times New Roman" w:hAnsi="Times New Roman" w:cs="Times New Roman"/>
+          <w:sz w:val="21"/>
+          <w:szCs w:val="21"/>
+        </w:rPr>
+        <w:t>arXiv</w:t>
+      </w:r>
+      <w:proofErr w:type="spellEnd"/>
+      <w:r>
+        <w:rPr>
+          <w:rFonts w:ascii="Times New Roman" w:hAnsi="Times New Roman" w:cs="Times New Roman"/>
+          <w:sz w:val="21"/>
+          <w:szCs w:val="21"/>
+        </w:rPr>
+        <w:t xml:space="preserve"> preprint arXiv:1610.09889.</w:t>
+      </w:r>
+      <w:bookmarkStart w:id="0" w:name="_GoBack"/>
+      <w:bookmarkEnd w:id="0"/>
+    </w:p>
+    <w:p>
+      <w:pPr>
+        <w:rPr>
+          <w:rFonts w:ascii="Times New Roman" w:hAnsi="Times New Roman" w:cs="Times New Roman" w:hint="eastAsia"/>
+          <w:sz w:val="21"/>
+          <w:szCs w:val="21"/>
+        </w:rPr>
+      </w:pPr>
+      <w:r>
+        <w:rPr>
+          <w:rFonts w:ascii="Times New Roman" w:hAnsi="Times New Roman" w:cs="Times New Roman" w:hint="eastAsia"/>
+          <w:sz w:val="21"/>
+          <w:szCs w:val="21"/>
+        </w:rPr>
+        <w:t xml:space="preserve">[7] </w:t>
+      </w:r>
+      <w:r>
+        <w:rPr>
+          <w:rFonts w:ascii="Times New Roman" w:hAnsi="Times New Roman" w:cs="Times New Roman"/>
+          <w:sz w:val="21"/>
+          <w:szCs w:val="21"/>
+        </w:rPr>
+        <w:t xml:space="preserve">Zhang, X. and </w:t>
+      </w:r>
+      <w:proofErr w:type="spellStart"/>
+      <w:r>
+        <w:rPr>
+          <w:rFonts w:ascii="Times New Roman" w:hAnsi="Times New Roman" w:cs="Times New Roman"/>
+          <w:sz w:val="21"/>
+          <w:szCs w:val="21"/>
+        </w:rPr>
+        <w:t>Lapata</w:t>
+      </w:r>
+      <w:proofErr w:type="spellEnd"/>
+      <w:r>
+        <w:rPr>
+          <w:rFonts w:ascii="Times New Roman" w:hAnsi="Times New Roman" w:cs="Times New Roman"/>
+          <w:sz w:val="21"/>
+          <w:szCs w:val="21"/>
+        </w:rPr>
+        <w:t>, M., 2014. Chinese Poetry Generation with Recurrent Neural Networks. In EMNLP</w:t>
+      </w:r>
+      <w:r>
+        <w:rPr>
+          <w:rFonts w:ascii="Times New Roman" w:hAnsi="Times New Roman" w:cs="Times New Roman" w:hint="eastAsia"/>
+          <w:sz w:val="21"/>
+          <w:szCs w:val="21"/>
+        </w:rPr>
+        <w:t>, pp 670-680</w:t>
+      </w:r>
+      <w:r>
+        <w:rPr>
+          <w:rFonts w:ascii="Times New Roman" w:hAnsi="Times New Roman" w:cs="Times New Roman"/>
+          <w:sz w:val="21"/>
+          <w:szCs w:val="21"/>
+        </w:rPr>
+        <w:t>.</w:t>
+      </w:r>
     </w:p>
     <w:p>
       <w:pPr>
@@ -259,7 +1133,7 @@
         </w:numPr>
         <w:ind w:left="357" w:firstLineChars="0" w:hanging="357"/>
         <w:rPr>
-          <w:rFonts w:ascii="Times New Roman" w:hAnsi="Times New Roman" w:cs="Times New Roman" w:hint="eastAsia"/>
+          <w:rFonts w:ascii="Times New Roman" w:hAnsi="Times New Roman" w:cs="Times New Roman"/>
           <w:sz w:val="28"/>
           <w:szCs w:val="28"/>
         </w:rPr>
@@ -276,7 +1150,7 @@
     <w:p>
       <w:pPr>
         <w:rPr>
-          <w:rFonts w:ascii="Times New Roman" w:hAnsi="Times New Roman" w:cs="Times New Roman" w:hint="eastAsia"/>
+          <w:rFonts w:ascii="Times New Roman" w:hAnsi="Times New Roman" w:cs="Times New Roman"/>
           <w:sz w:val="21"/>
           <w:szCs w:val="21"/>
         </w:rPr>
@@ -292,7 +1166,7 @@
         </w:numPr>
         <w:ind w:left="357" w:firstLineChars="0" w:hanging="357"/>
         <w:rPr>
-          <w:rFonts w:ascii="Times New Roman" w:hAnsi="Times New Roman" w:cs="Times New Roman" w:hint="eastAsia"/>
+          <w:rFonts w:ascii="Times New Roman" w:hAnsi="Times New Roman" w:cs="Times New Roman"/>
           <w:sz w:val="28"/>
           <w:szCs w:val="28"/>
         </w:rPr>
@@ -303,24 +1177,23 @@
           <w:sz w:val="28"/>
           <w:szCs w:val="28"/>
         </w:rPr>
+        <w:lastRenderedPageBreak/>
         <w:t>Word count</w:t>
       </w:r>
-      <w:bookmarkStart w:id="0" w:name="_GoBack"/>
-      <w:bookmarkEnd w:id="0"/>
-    </w:p>
-    <w:p>
-      <w:pPr>
-        <w:rPr>
-          <w:rFonts w:ascii="Times New Roman" w:hAnsi="Times New Roman" w:cs="Times New Roman" w:hint="eastAsia"/>
-          <w:sz w:val="21"/>
-          <w:szCs w:val="21"/>
-        </w:rPr>
-      </w:pPr>
-    </w:p>
-    <w:p>
-      <w:pPr>
-        <w:rPr>
-          <w:rFonts w:ascii="Times New Roman" w:hAnsi="Times New Roman" w:cs="Times New Roman" w:hint="eastAsia"/>
+    </w:p>
+    <w:p>
+      <w:pPr>
+        <w:rPr>
+          <w:rFonts w:ascii="Times New Roman" w:hAnsi="Times New Roman" w:cs="Times New Roman"/>
+          <w:sz w:val="21"/>
+          <w:szCs w:val="21"/>
+        </w:rPr>
+      </w:pPr>
+    </w:p>
+    <w:p>
+      <w:pPr>
+        <w:rPr>
+          <w:rFonts w:ascii="Times New Roman" w:hAnsi="Times New Roman" w:cs="Times New Roman"/>
         </w:rPr>
       </w:pPr>
     </w:p>

</xml_diff>